<commit_message>
Add local copy of DotNetEmotivSDK to project to fix build errors on other machines
</commit_message>
<xml_diff>
--- a/Unmanned Aerial Vehicle Brain Link Tool Instruction Manual.docx
+++ b/Unmanned Aerial Vehicle Brain Link Tool Instruction Manual.docx
@@ -6,6 +6,8 @@
       <w:pPr>
         <w:pStyle w:val="Title"/>
       </w:pPr>
+      <w:bookmarkStart w:id="0" w:name="_GoBack"/>
+      <w:bookmarkEnd w:id="0"/>
       <w:r>
         <w:t>Unmanned Aerial Vehicle Brain Link Tool Instruction Manual</w:t>
       </w:r>
@@ -67,8 +69,8 @@
             <v:path o:extrusionok="f" gradientshapeok="t" o:connecttype="rect"/>
             <o:lock v:ext="edit" aspectratio="t"/>
           </v:shapetype>
-          <v:shape id="_x0000_i1025" type="#_x0000_t75" style="width:396pt;height:282pt">
-            <v:imagedata r:id="rId4" o:title="20170301_Screenshot"/>
+          <v:shape id="_x0000_i1027" type="#_x0000_t75" style="width:383.25pt;height:302.25pt">
+            <v:imagedata r:id="rId5" o:title="Untitled"/>
           </v:shape>
         </w:pict>
       </w:r>
@@ -83,15 +85,26 @@
     </w:p>
     <w:p>
       <w:r>
-        <w:t>In the upper-left of the window, the shaded area will be a graph of emotion in</w:t>
-      </w:r>
-      <w:r>
-        <w:t>formation, specifically Stress and Focus, over time.</w:t>
-      </w:r>
-    </w:p>
-    <w:p>
-      <w:r>
-        <w:t>The graph will contain a</w:t>
+        <w:t xml:space="preserve">In the upper-left of the window, </w:t>
+      </w:r>
+      <w:r>
+        <w:t xml:space="preserve">the “Mental Command Plot” tracks the cumulative power of mental commands as they approach the threshold to </w:t>
+      </w:r>
+      <w:proofErr w:type="gramStart"/>
+      <w:r>
+        <w:t>be sent</w:t>
+      </w:r>
+      <w:proofErr w:type="gramEnd"/>
+      <w:r>
+        <w:t xml:space="preserve"> to the device.</w:t>
+      </w:r>
+    </w:p>
+    <w:p>
+      <w:r>
+        <w:t>A second</w:t>
+      </w:r>
+      <w:r>
+        <w:t xml:space="preserve"> graph will contain a</w:t>
       </w:r>
       <w:r>
         <w:t>n upper</w:t>
@@ -102,10 +115,19 @@
       <w:r>
         <w:t xml:space="preserve"> that, when exceeded and listening, will send a Land command to the UAV.</w:t>
       </w:r>
-    </w:p>
-    <w:p>
-      <w:r>
-        <w:t>The graph will also contain a lower threshold line for Focus that, when subsumed and listening, will cause commands to not be sent.</w:t>
+      <w:r>
+        <w:t xml:space="preserve"> It</w:t>
+      </w:r>
+      <w:r>
+        <w:t xml:space="preserve"> will also contain a lower threshold line for Focus that, when subsumed and listening, will cause commands to not </w:t>
+      </w:r>
+      <w:proofErr w:type="gramStart"/>
+      <w:r>
+        <w:t>be sent</w:t>
+      </w:r>
+      <w:proofErr w:type="gramEnd"/>
+      <w:r>
+        <w:t>.</w:t>
       </w:r>
     </w:p>
     <w:p>
@@ -137,7 +159,15 @@
     </w:p>
     <w:p>
       <w:r>
-        <w:t>The grey area in the top middle of the window reading “No Active Commands” displays any commands being sent to the UAV while listening.</w:t>
+        <w:t xml:space="preserve">The grey area in the top middle of the window reading “No Active Commands” displays any commands </w:t>
+      </w:r>
+      <w:proofErr w:type="gramStart"/>
+      <w:r>
+        <w:t>being sent</w:t>
+      </w:r>
+      <w:proofErr w:type="gramEnd"/>
+      <w:r>
+        <w:t xml:space="preserve"> to the UAV while listening.</w:t>
       </w:r>
     </w:p>
     <w:p>
@@ -150,7 +180,18 @@
     </w:p>
     <w:p>
       <w:r>
-        <w:t>The buttons on the right side of the window are the commands able to be sent to the UAV. Clicking any of them immediately sends that command.</w:t>
+        <w:t xml:space="preserve">The buttons on the right side of the window are the commands able to </w:t>
+      </w:r>
+      <w:proofErr w:type="gramStart"/>
+      <w:r>
+        <w:t>be sent</w:t>
+      </w:r>
+      <w:proofErr w:type="gramEnd"/>
+      <w:r>
+        <w:t xml:space="preserve"> to the UAV. Clicking any of them immediately sends that command.</w:t>
+      </w:r>
+      <w:r>
+        <w:t xml:space="preserve"> Their colors correspond to the mental command plot lines.</w:t>
       </w:r>
     </w:p>
     <w:p>
@@ -163,7 +204,15 @@
     </w:p>
     <w:p>
       <w:r>
-        <w:t>The text areas in the bottom right of the window display the Emotiv username and profile. This information, along with a password, is used to access Emotiv servers and obtain the profile to be loaded onto the Emotiv device and used to characterize brain patterns.</w:t>
+        <w:t xml:space="preserve">The text areas in the bottom right of the window display the Emotiv username and profile. This information, along with a password, </w:t>
+      </w:r>
+      <w:proofErr w:type="gramStart"/>
+      <w:r>
+        <w:t>is used</w:t>
+      </w:r>
+      <w:proofErr w:type="gramEnd"/>
+      <w:r>
+        <w:t xml:space="preserve"> to access Emotiv servers and obtain the profile to be loaded onto the Emotiv device and used to characterize brain patterns.</w:t>
       </w:r>
     </w:p>
     <w:p>
@@ -178,13 +227,26 @@
       <w:r>
         <w:t xml:space="preserve">When the BLT is listening, the Emotiv device turned on, and an appropriate profile loaded, mental commands </w:t>
       </w:r>
-      <w:r>
-        <w:t>are sent from the device to the program at a rate of approximately 10 commands per second maximum.</w:t>
-      </w:r>
-    </w:p>
-    <w:p>
-      <w:r>
-        <w:t>The BLT does not immediately send commands received from the device to the UAV. Received commands are processed through an algorithm to reduce spurious commands or noise.</w:t>
+      <w:proofErr w:type="gramStart"/>
+      <w:r>
+        <w:t>are sent</w:t>
+      </w:r>
+      <w:proofErr w:type="gramEnd"/>
+      <w:r>
+        <w:t xml:space="preserve"> from the device to the program at a rate of approximately 10 commands per second maximum.</w:t>
+      </w:r>
+    </w:p>
+    <w:p>
+      <w:r>
+        <w:t xml:space="preserve">The BLT does not immediately send commands received from the device to the UAV. Received commands </w:t>
+      </w:r>
+      <w:proofErr w:type="gramStart"/>
+      <w:r>
+        <w:t>are processed</w:t>
+      </w:r>
+      <w:proofErr w:type="gramEnd"/>
+      <w:r>
+        <w:t xml:space="preserve"> through an algorithm to reduce spurious commands or noise.</w:t>
       </w:r>
     </w:p>
     <w:p>
@@ -197,12 +259,28 @@
     </w:p>
     <w:p>
       <w:r>
-        <w:t>Received commands from the Emotiv device have a power associated with them. Each command’s power is added to an associated bin (created anew if it is the first command of its kind). Before this addition occurs, however, all bins, including the current command, are decayed based on the time passed since the previously received command (and periodically regardless of received commands).</w:t>
-      </w:r>
-    </w:p>
-    <w:p>
-      <w:r>
-        <w:t>This decay function is linear and gradually reduces power received to 0 after (by default) 3 seconds if no new commands of its type are received.</w:t>
+        <w:t xml:space="preserve">Received commands from the Emotiv device have a power associated with them. Each command’s power </w:t>
+      </w:r>
+      <w:proofErr w:type="gramStart"/>
+      <w:r>
+        <w:t>is added</w:t>
+      </w:r>
+      <w:proofErr w:type="gramEnd"/>
+      <w:r>
+        <w:t xml:space="preserve"> to an associated bin (created anew if it is the first command of its kind). Before this addition occurs, however, all bins, including the current command, are decayed based on the time passed since the previously received command (and periodically regardless of received commands).</w:t>
+      </w:r>
+    </w:p>
+    <w:p>
+      <w:r>
+        <w:t xml:space="preserve">This decay function is linear and gradually reduces power received to </w:t>
+      </w:r>
+      <w:proofErr w:type="gramStart"/>
+      <w:r>
+        <w:t>0</w:t>
+      </w:r>
+      <w:proofErr w:type="gramEnd"/>
+      <w:r>
+        <w:t xml:space="preserve"> after (by default) 3 seconds if no new commands of its type are received.</w:t>
       </w:r>
     </w:p>
     <w:p>
@@ -218,10 +296,24 @@
         <w:t>Actions withi</w:t>
       </w:r>
       <w:r>
-        <w:t>n the BLT are logged to a directory in the same folder as the program called “Logs”. All received commands, sent commands, toggling of listening, and setup are logged.</w:t>
-      </w:r>
-      <w:bookmarkStart w:id="0" w:name="_GoBack"/>
-      <w:bookmarkEnd w:id="0"/>
+        <w:t xml:space="preserve">n the BLT </w:t>
+      </w:r>
+      <w:proofErr w:type="gramStart"/>
+      <w:r>
+        <w:t>are logged</w:t>
+      </w:r>
+      <w:proofErr w:type="gramEnd"/>
+      <w:r>
+        <w:t xml:space="preserve"> to a directory in the same folder as the program called “Logs”. All received commands, sent commands, toggling of listening, and setup </w:t>
+      </w:r>
+      <w:proofErr w:type="gramStart"/>
+      <w:r>
+        <w:t>are logged</w:t>
+      </w:r>
+      <w:proofErr w:type="gramEnd"/>
+      <w:r>
+        <w:t>.</w:t>
+      </w:r>
     </w:p>
     <w:p>
       <w:pPr>
@@ -233,9 +325,79 @@
     </w:p>
     <w:p>
       <w:r>
-        <w:t>The BLT user may adjust many parameters, including the power thresholds for sending commands, emotion thresholds for Stress and Focus, and the decay rate for accumulating commands.</w:t>
-      </w:r>
-    </w:p>
+        <w:t>Using the “</w:t>
+      </w:r>
+      <w:proofErr w:type="spellStart"/>
+      <w:r>
+        <w:t>configBLT.json</w:t>
+      </w:r>
+      <w:proofErr w:type="spellEnd"/>
+      <w:r>
+        <w:t>” file, the user may adjust the following parameters:</w:t>
+      </w:r>
+    </w:p>
+    <w:p>
+      <w:pPr>
+        <w:pStyle w:val="ListParagraph"/>
+        <w:numPr>
+          <w:ilvl w:val="0"/>
+          <w:numId w:val="1"/>
+        </w:numPr>
+      </w:pPr>
+      <w:r>
+        <w:t>Python command scripts run when sending mental commands;</w:t>
+      </w:r>
+    </w:p>
+    <w:p>
+      <w:pPr>
+        <w:pStyle w:val="ListParagraph"/>
+        <w:numPr>
+          <w:ilvl w:val="0"/>
+          <w:numId w:val="1"/>
+        </w:numPr>
+      </w:pPr>
+      <w:r>
+        <w:t>User name, password, and profile information for Emotiv;</w:t>
+      </w:r>
+    </w:p>
+    <w:p>
+      <w:pPr>
+        <w:pStyle w:val="ListParagraph"/>
+        <w:numPr>
+          <w:ilvl w:val="0"/>
+          <w:numId w:val="1"/>
+        </w:numPr>
+      </w:pPr>
+      <w:r>
+        <w:t>Mental command power thresholds;</w:t>
+      </w:r>
+    </w:p>
+    <w:p>
+      <w:pPr>
+        <w:pStyle w:val="ListParagraph"/>
+        <w:numPr>
+          <w:ilvl w:val="0"/>
+          <w:numId w:val="1"/>
+        </w:numPr>
+      </w:pPr>
+      <w:r>
+        <w:lastRenderedPageBreak/>
+        <w:t>(Planned) Decay rate for accumulating commands;</w:t>
+      </w:r>
+    </w:p>
+    <w:p>
+      <w:pPr>
+        <w:pStyle w:val="ListParagraph"/>
+        <w:numPr>
+          <w:ilvl w:val="0"/>
+          <w:numId w:val="1"/>
+        </w:numPr>
+      </w:pPr>
+      <w:r>
+        <w:t>(Planned) Emotion thresholds for Stress and Focus.</w:t>
+      </w:r>
+    </w:p>
+    <w:p/>
     <w:sectPr>
       <w:pgSz w:w="12240" w:h="15840"/>
       <w:pgMar w:top="1440" w:right="1440" w:bottom="1440" w:left="1440" w:header="720" w:footer="720" w:gutter="0"/>
@@ -244,6 +406,127 @@
     </w:sectPr>
   </w:body>
 </w:document>
+</file>
+
+<file path=word/numbering.xml><?xml version="1.0" encoding="utf-8"?>
+<w:numbering xmlns:wpc="http://schemas.microsoft.com/office/word/2010/wordprocessingCanvas" xmlns:cx="http://schemas.microsoft.com/office/drawing/2014/chartex" xmlns:cx1="http://schemas.microsoft.com/office/drawing/2015/9/8/chartex" xmlns:mc="http://schemas.openxmlformats.org/markup-compatibility/2006" xmlns:o="urn:schemas-microsoft-com:office:office" xmlns:r="http://schemas.openxmlformats.org/officeDocument/2006/relationships" xmlns:m="http://schemas.openxmlformats.org/officeDocument/2006/math" xmlns:v="urn:schemas-microsoft-com:vml" xmlns:wp14="http://schemas.microsoft.com/office/word/2010/wordprocessingDrawing" xmlns:wp="http://schemas.openxmlformats.org/drawingml/2006/wordprocessingDrawing" xmlns:w10="urn:schemas-microsoft-com:office:word" xmlns:w="http://schemas.openxmlformats.org/wordprocessingml/2006/main" xmlns:w14="http://schemas.microsoft.com/office/word/2010/wordml" xmlns:w15="http://schemas.microsoft.com/office/word/2012/wordml" xmlns:w16se="http://schemas.microsoft.com/office/word/2015/wordml/symex" xmlns:wpg="http://schemas.microsoft.com/office/word/2010/wordprocessingGroup" xmlns:wpi="http://schemas.microsoft.com/office/word/2010/wordprocessingInk" xmlns:wne="http://schemas.microsoft.com/office/word/2006/wordml" xmlns:wps="http://schemas.microsoft.com/office/word/2010/wordprocessingShape" mc:Ignorable="w14 w15 w16se wp14">
+  <w:abstractNum w:abstractNumId="0" w15:restartNumberingAfterBreak="0">
+    <w:nsid w:val="47E1399A"/>
+    <w:multiLevelType w:val="hybridMultilevel"/>
+    <w:tmpl w:val="F9B423AC"/>
+    <w:lvl w:ilvl="0" w:tplc="04090001">
+      <w:start w:val="1"/>
+      <w:numFmt w:val="bullet"/>
+      <w:lvlText w:val=""/>
+      <w:lvlJc w:val="left"/>
+      <w:pPr>
+        <w:ind w:left="720" w:hanging="360"/>
+      </w:pPr>
+      <w:rPr>
+        <w:rFonts w:ascii="Symbol" w:hAnsi="Symbol" w:hint="default"/>
+      </w:rPr>
+    </w:lvl>
+    <w:lvl w:ilvl="1" w:tplc="04090003" w:tentative="1">
+      <w:start w:val="1"/>
+      <w:numFmt w:val="bullet"/>
+      <w:lvlText w:val="o"/>
+      <w:lvlJc w:val="left"/>
+      <w:pPr>
+        <w:ind w:left="1440" w:hanging="360"/>
+      </w:pPr>
+      <w:rPr>
+        <w:rFonts w:ascii="Courier New" w:hAnsi="Courier New" w:cs="Courier New" w:hint="default"/>
+      </w:rPr>
+    </w:lvl>
+    <w:lvl w:ilvl="2" w:tplc="04090005" w:tentative="1">
+      <w:start w:val="1"/>
+      <w:numFmt w:val="bullet"/>
+      <w:lvlText w:val=""/>
+      <w:lvlJc w:val="left"/>
+      <w:pPr>
+        <w:ind w:left="2160" w:hanging="360"/>
+      </w:pPr>
+      <w:rPr>
+        <w:rFonts w:ascii="Wingdings" w:hAnsi="Wingdings" w:hint="default"/>
+      </w:rPr>
+    </w:lvl>
+    <w:lvl w:ilvl="3" w:tplc="04090001" w:tentative="1">
+      <w:start w:val="1"/>
+      <w:numFmt w:val="bullet"/>
+      <w:lvlText w:val=""/>
+      <w:lvlJc w:val="left"/>
+      <w:pPr>
+        <w:ind w:left="2880" w:hanging="360"/>
+      </w:pPr>
+      <w:rPr>
+        <w:rFonts w:ascii="Symbol" w:hAnsi="Symbol" w:hint="default"/>
+      </w:rPr>
+    </w:lvl>
+    <w:lvl w:ilvl="4" w:tplc="04090003" w:tentative="1">
+      <w:start w:val="1"/>
+      <w:numFmt w:val="bullet"/>
+      <w:lvlText w:val="o"/>
+      <w:lvlJc w:val="left"/>
+      <w:pPr>
+        <w:ind w:left="3600" w:hanging="360"/>
+      </w:pPr>
+      <w:rPr>
+        <w:rFonts w:ascii="Courier New" w:hAnsi="Courier New" w:cs="Courier New" w:hint="default"/>
+      </w:rPr>
+    </w:lvl>
+    <w:lvl w:ilvl="5" w:tplc="04090005" w:tentative="1">
+      <w:start w:val="1"/>
+      <w:numFmt w:val="bullet"/>
+      <w:lvlText w:val=""/>
+      <w:lvlJc w:val="left"/>
+      <w:pPr>
+        <w:ind w:left="4320" w:hanging="360"/>
+      </w:pPr>
+      <w:rPr>
+        <w:rFonts w:ascii="Wingdings" w:hAnsi="Wingdings" w:hint="default"/>
+      </w:rPr>
+    </w:lvl>
+    <w:lvl w:ilvl="6" w:tplc="04090001" w:tentative="1">
+      <w:start w:val="1"/>
+      <w:numFmt w:val="bullet"/>
+      <w:lvlText w:val=""/>
+      <w:lvlJc w:val="left"/>
+      <w:pPr>
+        <w:ind w:left="5040" w:hanging="360"/>
+      </w:pPr>
+      <w:rPr>
+        <w:rFonts w:ascii="Symbol" w:hAnsi="Symbol" w:hint="default"/>
+      </w:rPr>
+    </w:lvl>
+    <w:lvl w:ilvl="7" w:tplc="04090003" w:tentative="1">
+      <w:start w:val="1"/>
+      <w:numFmt w:val="bullet"/>
+      <w:lvlText w:val="o"/>
+      <w:lvlJc w:val="left"/>
+      <w:pPr>
+        <w:ind w:left="5760" w:hanging="360"/>
+      </w:pPr>
+      <w:rPr>
+        <w:rFonts w:ascii="Courier New" w:hAnsi="Courier New" w:cs="Courier New" w:hint="default"/>
+      </w:rPr>
+    </w:lvl>
+    <w:lvl w:ilvl="8" w:tplc="04090005" w:tentative="1">
+      <w:start w:val="1"/>
+      <w:numFmt w:val="bullet"/>
+      <w:lvlText w:val=""/>
+      <w:lvlJc w:val="left"/>
+      <w:pPr>
+        <w:ind w:left="6480" w:hanging="360"/>
+      </w:pPr>
+      <w:rPr>
+        <w:rFonts w:ascii="Wingdings" w:hAnsi="Wingdings" w:hint="default"/>
+      </w:rPr>
+    </w:lvl>
+  </w:abstractNum>
+  <w:num w:numId="1">
+    <w:abstractNumId w:val="0"/>
+  </w:num>
+</w:numbering>
 </file>
 
 <file path=word/styles.xml><?xml version="1.0" encoding="utf-8"?>
@@ -801,6 +1084,17 @@
       <w:szCs w:val="26"/>
     </w:rPr>
   </w:style>
+  <w:style w:type="paragraph" w:styleId="ListParagraph">
+    <w:name w:val="List Paragraph"/>
+    <w:basedOn w:val="Normal"/>
+    <w:uiPriority w:val="34"/>
+    <w:qFormat/>
+    <w:rsid w:val="00C51352"/>
+    <w:pPr>
+      <w:ind w:left="720"/>
+      <w:contextualSpacing/>
+    </w:pPr>
+  </w:style>
 </w:styles>
 </file>
 

</xml_diff>

<commit_message>
Updated UI to remove duplicate fields, organize buttons, and prepare space for emotion graph
</commit_message>
<xml_diff>
--- a/Unmanned Aerial Vehicle Brain Link Tool Instruction Manual.docx
+++ b/Unmanned Aerial Vehicle Brain Link Tool Instruction Manual.docx
@@ -6,19 +6,22 @@
       <w:pPr>
         <w:pStyle w:val="Title"/>
       </w:pPr>
+      <w:r>
+        <w:t>Unmanned Aerial Vehicle Brain Link Tool Instruction Manual</w:t>
+      </w:r>
+    </w:p>
+    <w:p>
+      <w:pPr>
+        <w:pStyle w:val="Subtitle"/>
+      </w:pPr>
+      <w:r>
+        <w:t>Created by the Georgia Tech Research Institute</w:t>
+      </w:r>
+      <w:r>
+        <w:t xml:space="preserve"> (Last updated 13 April 2017)</w:t>
+      </w:r>
       <w:bookmarkStart w:id="0" w:name="_GoBack"/>
       <w:bookmarkEnd w:id="0"/>
-      <w:r>
-        <w:t>Unmanned Aerial Vehicle Brain Link Tool Instruction Manual</w:t>
-      </w:r>
-    </w:p>
-    <w:p>
-      <w:pPr>
-        <w:pStyle w:val="Subtitle"/>
-      </w:pPr>
-      <w:r>
-        <w:t>Created by the Georgia Tech Research Institute</w:t>
-      </w:r>
     </w:p>
     <w:p>
       <w:r>
@@ -69,7 +72,7 @@
             <v:path o:extrusionok="f" gradientshapeok="t" o:connecttype="rect"/>
             <o:lock v:ext="edit" aspectratio="t"/>
           </v:shapetype>
-          <v:shape id="_x0000_i1027" type="#_x0000_t75" style="width:383.25pt;height:302.25pt">
+          <v:shape id="_x0000_i1025" type="#_x0000_t75" style="width:383.25pt;height:302.25pt">
             <v:imagedata r:id="rId5" o:title="Untitled"/>
           </v:shape>
         </w:pict>

</xml_diff>